<commit_message>
enhancment singleton docs and add generic singleton class
</commit_message>
<xml_diff>
--- a/GangofFour/CreationalDesingPatterns/Singleton/doc.docx
+++ b/GangofFour/CreationalDesingPatterns/Singleton/doc.docx
@@ -6,7 +6,7 @@
       <w:pPr>
         <w:bidi/>
         <w:rPr>
-          <w:rFonts w:cs="B Nazanin" w:hint="cs"/>
+          <w:rFonts w:cs="B Nazanin"/>
           <w:sz w:val="28"/>
           <w:szCs w:val="28"/>
           <w:rtl/>
@@ -51,7 +51,17 @@
           <w:rtl/>
           <w:lang w:bidi="fa-IR"/>
         </w:rPr>
-        <w:t xml:space="preserve"> در اولین فراخوانی ساخته می شود. و هر بعد از آن هر موقع کلاس موردنظر  فراخوانی شود همان شی که در ابتدا ساخته شده در اختیار </w:t>
+        <w:t xml:space="preserve">، آن هم </w:t>
+      </w:r>
+      <w:r>
+        <w:rPr>
+          <w:rFonts w:cs="B Nazanin" w:hint="cs"/>
+          <w:sz w:val="28"/>
+          <w:szCs w:val="28"/>
+          <w:rtl/>
+          <w:lang w:bidi="fa-IR"/>
+        </w:rPr>
+        <w:t xml:space="preserve">در اولین فراخوانی ساخته می شود. و بعد از آن هر موقع کلاس موردنظر  فراخوانی شود همان شی که در ابتدا ساخته شده در اختیار </w:t>
       </w:r>
       <w:r>
         <w:rPr>
@@ -72,8 +82,1275 @@
         </w:rPr>
         <w:t xml:space="preserve"> قرار داده می شود.</w:t>
       </w:r>
+      <w:r>
+        <w:rPr>
+          <w:rFonts w:cs="B Nazanin" w:hint="cs"/>
+          <w:sz w:val="28"/>
+          <w:szCs w:val="28"/>
+          <w:rtl/>
+          <w:lang w:bidi="fa-IR"/>
+        </w:rPr>
+        <w:t xml:space="preserve"> مثلا در </w:t>
+      </w:r>
+      <w:r>
+        <w:rPr>
+          <w:rFonts w:cs="B Nazanin"/>
+          <w:sz w:val="28"/>
+          <w:szCs w:val="28"/>
+          <w:lang w:bidi="fa-IR"/>
+        </w:rPr>
+        <w:t>asp.net core</w:t>
+      </w:r>
+      <w:r>
+        <w:rPr>
+          <w:rFonts w:cs="B Nazanin" w:hint="cs"/>
+          <w:sz w:val="28"/>
+          <w:szCs w:val="28"/>
+          <w:rtl/>
+          <w:lang w:bidi="fa-IR"/>
+        </w:rPr>
+        <w:t xml:space="preserve"> وقتی از سرویس </w:t>
+      </w:r>
+      <w:r>
+        <w:rPr>
+          <w:rFonts w:cs="B Nazanin"/>
+          <w:sz w:val="28"/>
+          <w:szCs w:val="28"/>
+          <w:lang w:bidi="fa-IR"/>
+        </w:rPr>
+        <w:t>AddDbContext</w:t>
+      </w:r>
+      <w:r>
+        <w:rPr>
+          <w:rFonts w:cs="B Nazanin" w:hint="cs"/>
+          <w:sz w:val="28"/>
+          <w:szCs w:val="28"/>
+          <w:rtl/>
+          <w:lang w:bidi="fa-IR"/>
+        </w:rPr>
+        <w:t xml:space="preserve"> استفاده می کنیم، کلاس </w:t>
+      </w:r>
+      <w:r>
+        <w:rPr>
+          <w:rFonts w:cs="B Nazanin"/>
+          <w:sz w:val="28"/>
+          <w:szCs w:val="28"/>
+          <w:lang w:bidi="fa-IR"/>
+        </w:rPr>
+        <w:t>Context</w:t>
+      </w:r>
+      <w:r>
+        <w:rPr>
+          <w:rFonts w:cs="B Nazanin" w:hint="cs"/>
+          <w:sz w:val="28"/>
+          <w:szCs w:val="28"/>
+          <w:rtl/>
+          <w:lang w:bidi="fa-IR"/>
+        </w:rPr>
+        <w:t xml:space="preserve"> مربوط به بانک اطلاعاتی را به صورت </w:t>
+      </w:r>
+      <w:r>
+        <w:rPr>
+          <w:rFonts w:cs="B Nazanin"/>
+          <w:sz w:val="28"/>
+          <w:szCs w:val="28"/>
+          <w:lang w:bidi="fa-IR"/>
+        </w:rPr>
+        <w:t>Singleton</w:t>
+      </w:r>
+      <w:r>
+        <w:rPr>
+          <w:rFonts w:cs="B Nazanin" w:hint="cs"/>
+          <w:sz w:val="28"/>
+          <w:szCs w:val="28"/>
+          <w:rtl/>
+          <w:lang w:bidi="fa-IR"/>
+        </w:rPr>
+        <w:t xml:space="preserve"> ایجاد می کنیم. </w:t>
+      </w:r>
+      <w:r>
+        <w:rPr>
+          <w:rFonts w:cs="B Nazanin" w:hint="cs"/>
+          <w:sz w:val="28"/>
+          <w:szCs w:val="28"/>
+          <w:rtl/>
+          <w:lang w:bidi="fa-IR"/>
+        </w:rPr>
+        <w:t xml:space="preserve">یا به عنوان مثال </w:t>
+      </w:r>
+      <w:r>
+        <w:rPr>
+          <w:rFonts w:cs="B Nazanin" w:hint="cs"/>
+          <w:sz w:val="28"/>
+          <w:szCs w:val="28"/>
+          <w:rtl/>
+          <w:lang w:bidi="fa-IR"/>
+        </w:rPr>
+        <w:t xml:space="preserve">وقتی </w:t>
+      </w:r>
+      <w:r>
+        <w:rPr>
+          <w:rFonts w:cs="B Nazanin" w:hint="cs"/>
+          <w:sz w:val="28"/>
+          <w:szCs w:val="28"/>
+          <w:rtl/>
+          <w:lang w:bidi="fa-IR"/>
+        </w:rPr>
+        <w:t xml:space="preserve">اطلاعاتی را به کاربران می خواهیم نشان دهیم که به ازای هر کاربر فرقی در نمایش اطلاعات وجود ندارد و اطلاعات برای همه کاربران یکسان است، پس چرا باید به ازای هر کاربر یک نمونه از کلاس نمایش دهنده اطلاعات ایجاد و حافظه </w:t>
+      </w:r>
+      <w:r>
+        <w:rPr>
+          <w:rFonts w:cs="B Nazanin" w:hint="cs"/>
+          <w:sz w:val="28"/>
+          <w:szCs w:val="28"/>
+          <w:rtl/>
+          <w:lang w:bidi="fa-IR"/>
+        </w:rPr>
+        <w:t xml:space="preserve">را </w:t>
+      </w:r>
+      <w:r>
+        <w:rPr>
+          <w:rFonts w:cs="B Nazanin" w:hint="cs"/>
+          <w:sz w:val="28"/>
+          <w:szCs w:val="28"/>
+          <w:rtl/>
+          <w:lang w:bidi="fa-IR"/>
+        </w:rPr>
+        <w:t xml:space="preserve">اشغال </w:t>
+      </w:r>
+      <w:r>
+        <w:rPr>
+          <w:rFonts w:cs="B Nazanin" w:hint="cs"/>
+          <w:sz w:val="28"/>
+          <w:szCs w:val="28"/>
+          <w:rtl/>
+          <w:lang w:bidi="fa-IR"/>
+        </w:rPr>
+        <w:t>کرد</w:t>
+      </w:r>
+      <w:r>
+        <w:rPr>
+          <w:rFonts w:cs="B Nazanin" w:hint="cs"/>
+          <w:sz w:val="28"/>
+          <w:szCs w:val="28"/>
+          <w:rtl/>
+          <w:lang w:bidi="fa-IR"/>
+        </w:rPr>
+        <w:t>.</w:t>
+      </w:r>
     </w:p>
-    <w:p/>
+    <w:p>
+      <w:pPr>
+        <w:bidi/>
+        <w:rPr>
+          <w:rFonts w:cs="B Nazanin" w:hint="cs"/>
+          <w:sz w:val="28"/>
+          <w:szCs w:val="28"/>
+          <w:rtl/>
+          <w:lang w:bidi="fa-IR"/>
+        </w:rPr>
+      </w:pPr>
+      <w:r>
+        <w:rPr>
+          <w:rFonts w:cs="B Nazanin" w:hint="cs"/>
+          <w:sz w:val="28"/>
+          <w:szCs w:val="28"/>
+          <w:rtl/>
+          <w:lang w:bidi="fa-IR"/>
+        </w:rPr>
+        <w:t xml:space="preserve">نکته : یکی از دلایلی که ممکن است نمونه سازی یک </w:t>
+      </w:r>
+      <w:r>
+        <w:rPr>
+          <w:rFonts w:cs="B Nazanin"/>
+          <w:sz w:val="28"/>
+          <w:szCs w:val="28"/>
+          <w:lang w:bidi="fa-IR"/>
+        </w:rPr>
+        <w:t>class</w:t>
+      </w:r>
+      <w:r>
+        <w:rPr>
+          <w:rFonts w:cs="B Nazanin" w:hint="cs"/>
+          <w:sz w:val="28"/>
+          <w:szCs w:val="28"/>
+          <w:rtl/>
+          <w:lang w:bidi="fa-IR"/>
+        </w:rPr>
+        <w:t xml:space="preserve"> را </w:t>
+      </w:r>
+      <w:r>
+        <w:rPr>
+          <w:rFonts w:cs="B Nazanin"/>
+          <w:sz w:val="28"/>
+          <w:szCs w:val="28"/>
+          <w:lang w:bidi="fa-IR"/>
+        </w:rPr>
+        <w:t>singleton</w:t>
+      </w:r>
+      <w:r>
+        <w:rPr>
+          <w:rFonts w:cs="B Nazanin" w:hint="cs"/>
+          <w:sz w:val="28"/>
+          <w:szCs w:val="28"/>
+          <w:rtl/>
+          <w:lang w:bidi="fa-IR"/>
+        </w:rPr>
+        <w:t xml:space="preserve"> کنیم این است که ساختن نمونه از آن کلاس بسیار زمان بر است.</w:t>
+      </w:r>
+    </w:p>
+    <w:p>
+      <w:pPr>
+        <w:bidi/>
+        <w:rPr>
+          <w:rFonts w:cs="B Nazanin"/>
+          <w:sz w:val="28"/>
+          <w:szCs w:val="28"/>
+          <w:rtl/>
+          <w:lang w:bidi="fa-IR"/>
+        </w:rPr>
+      </w:pPr>
+      <w:r>
+        <w:rPr>
+          <w:rFonts w:cs="B Nazanin" w:hint="cs"/>
+          <w:b/>
+          <w:bCs/>
+          <w:color w:val="FF0000"/>
+          <w:sz w:val="32"/>
+          <w:szCs w:val="32"/>
+          <w:rtl/>
+          <w:lang w:bidi="fa-IR"/>
+        </w:rPr>
+        <w:t>نکته</w:t>
+      </w:r>
+      <w:r>
+        <w:rPr>
+          <w:rFonts w:cs="B Nazanin" w:hint="cs"/>
+          <w:b/>
+          <w:bCs/>
+          <w:color w:val="FF0000"/>
+          <w:sz w:val="32"/>
+          <w:szCs w:val="32"/>
+          <w:rtl/>
+          <w:lang w:bidi="fa-IR"/>
+        </w:rPr>
+        <w:t xml:space="preserve"> مهم</w:t>
+      </w:r>
+      <w:r>
+        <w:rPr>
+          <w:rFonts w:cs="B Nazanin" w:hint="cs"/>
+          <w:color w:val="FF0000"/>
+          <w:sz w:val="32"/>
+          <w:szCs w:val="32"/>
+          <w:rtl/>
+          <w:lang w:bidi="fa-IR"/>
+        </w:rPr>
+        <w:t xml:space="preserve"> </w:t>
+      </w:r>
+      <w:r>
+        <w:rPr>
+          <w:rFonts w:cs="B Nazanin" w:hint="cs"/>
+          <w:sz w:val="28"/>
+          <w:szCs w:val="28"/>
+          <w:rtl/>
+          <w:lang w:bidi="fa-IR"/>
+        </w:rPr>
+        <w:t xml:space="preserve">: چون کلاس های </w:t>
+      </w:r>
+      <w:r>
+        <w:rPr>
+          <w:rFonts w:cs="B Nazanin"/>
+          <w:sz w:val="28"/>
+          <w:szCs w:val="28"/>
+          <w:lang w:bidi="fa-IR"/>
+        </w:rPr>
+        <w:t>singleton</w:t>
+      </w:r>
+      <w:r>
+        <w:rPr>
+          <w:rFonts w:cs="B Nazanin" w:hint="cs"/>
+          <w:sz w:val="28"/>
+          <w:szCs w:val="28"/>
+          <w:rtl/>
+          <w:lang w:bidi="fa-IR"/>
+        </w:rPr>
+        <w:t xml:space="preserve"> از نوع </w:t>
+      </w:r>
+      <w:r>
+        <w:rPr>
+          <w:rFonts w:cs="B Nazanin"/>
+          <w:sz w:val="28"/>
+          <w:szCs w:val="28"/>
+          <w:lang w:bidi="fa-IR"/>
+        </w:rPr>
+        <w:t>static</w:t>
+      </w:r>
+      <w:r>
+        <w:rPr>
+          <w:rFonts w:cs="B Nazanin" w:hint="cs"/>
+          <w:sz w:val="28"/>
+          <w:szCs w:val="28"/>
+          <w:rtl/>
+          <w:lang w:bidi="fa-IR"/>
+        </w:rPr>
+        <w:t xml:space="preserve"> هستند، برای </w:t>
+      </w:r>
+      <w:r>
+        <w:rPr>
+          <w:rFonts w:cs="B Nazanin"/>
+          <w:sz w:val="28"/>
+          <w:szCs w:val="28"/>
+          <w:lang w:bidi="fa-IR"/>
+        </w:rPr>
+        <w:t>garbage collector</w:t>
+      </w:r>
+      <w:r>
+        <w:rPr>
+          <w:rFonts w:cs="B Nazanin" w:hint="cs"/>
+          <w:sz w:val="28"/>
+          <w:szCs w:val="28"/>
+          <w:rtl/>
+          <w:lang w:bidi="fa-IR"/>
+        </w:rPr>
+        <w:t xml:space="preserve"> در اولویت پاک کردن نیستند تا زمانی که مجبور شود، پس اگر احتمال می دهید که کلاستان زیاد </w:t>
+      </w:r>
+      <w:r>
+        <w:rPr>
+          <w:rFonts w:cs="B Nazanin"/>
+          <w:sz w:val="28"/>
+          <w:szCs w:val="28"/>
+          <w:lang w:bidi="fa-IR"/>
+        </w:rPr>
+        <w:t>new</w:t>
+      </w:r>
+      <w:r>
+        <w:rPr>
+          <w:rFonts w:cs="B Nazanin" w:hint="cs"/>
+          <w:sz w:val="28"/>
+          <w:szCs w:val="28"/>
+          <w:rtl/>
+          <w:lang w:bidi="fa-IR"/>
+        </w:rPr>
+        <w:t xml:space="preserve"> نمی شود </w:t>
+      </w:r>
+      <w:r>
+        <w:rPr>
+          <w:rFonts w:cs="B Nazanin" w:hint="cs"/>
+          <w:sz w:val="28"/>
+          <w:szCs w:val="28"/>
+          <w:rtl/>
+          <w:lang w:bidi="fa-IR"/>
+        </w:rPr>
+        <w:t>(ساختن نمونه جدید از کلاس موجب اشغال حافظه و صرف زمان برای ساخت نمونه می شود)</w:t>
+      </w:r>
+      <w:r>
+        <w:rPr>
+          <w:rFonts w:cs="B Nazanin" w:hint="cs"/>
+          <w:sz w:val="28"/>
+          <w:szCs w:val="28"/>
+          <w:rtl/>
+          <w:lang w:bidi="fa-IR"/>
+        </w:rPr>
+        <w:t xml:space="preserve"> </w:t>
+      </w:r>
+      <w:r>
+        <w:rPr>
+          <w:rFonts w:cs="B Nazanin" w:hint="cs"/>
+          <w:sz w:val="28"/>
+          <w:szCs w:val="28"/>
+          <w:rtl/>
+          <w:lang w:bidi="fa-IR"/>
+        </w:rPr>
+        <w:t xml:space="preserve">از روش </w:t>
+      </w:r>
+      <w:r>
+        <w:rPr>
+          <w:rFonts w:cs="B Nazanin"/>
+          <w:sz w:val="28"/>
+          <w:szCs w:val="28"/>
+          <w:lang w:bidi="fa-IR"/>
+        </w:rPr>
+        <w:t>singleton</w:t>
+      </w:r>
+      <w:r>
+        <w:rPr>
+          <w:rFonts w:cs="B Nazanin" w:hint="cs"/>
+          <w:sz w:val="28"/>
+          <w:szCs w:val="28"/>
+          <w:rtl/>
+          <w:lang w:bidi="fa-IR"/>
+        </w:rPr>
+        <w:t xml:space="preserve"> استفاده نکنید.</w:t>
+      </w:r>
+    </w:p>
+    <w:p>
+      <w:pPr>
+        <w:bidi/>
+        <w:rPr>
+          <w:rFonts w:cs="B Nazanin" w:hint="cs"/>
+          <w:sz w:val="28"/>
+          <w:szCs w:val="28"/>
+          <w:rtl/>
+          <w:lang w:bidi="fa-IR"/>
+        </w:rPr>
+      </w:pPr>
+      <w:r>
+        <w:rPr>
+          <w:rFonts w:cs="B Nazanin" w:hint="cs"/>
+          <w:sz w:val="28"/>
+          <w:szCs w:val="28"/>
+          <w:rtl/>
+          <w:lang w:bidi="fa-IR"/>
+        </w:rPr>
+        <w:t>ویژگی</w:t>
+      </w:r>
+      <w:r>
+        <w:rPr>
+          <w:rFonts w:cs="B Nazanin" w:hint="cs"/>
+          <w:sz w:val="28"/>
+          <w:szCs w:val="28"/>
+          <w:rtl/>
+          <w:lang w:bidi="fa-IR"/>
+        </w:rPr>
+        <w:t xml:space="preserve"> های</w:t>
+      </w:r>
+      <w:r>
+        <w:rPr>
+          <w:rFonts w:cs="B Nazanin" w:hint="cs"/>
+          <w:sz w:val="28"/>
+          <w:szCs w:val="28"/>
+          <w:rtl/>
+          <w:lang w:bidi="fa-IR"/>
+        </w:rPr>
+        <w:t xml:space="preserve"> </w:t>
+      </w:r>
+      <w:r>
+        <w:rPr>
+          <w:rFonts w:cs="B Nazanin" w:hint="cs"/>
+          <w:sz w:val="28"/>
+          <w:szCs w:val="28"/>
+          <w:rtl/>
+          <w:lang w:bidi="fa-IR"/>
+        </w:rPr>
+        <w:t xml:space="preserve">کلاس </w:t>
+      </w:r>
+      <w:r>
+        <w:rPr>
+          <w:rFonts w:cs="B Nazanin"/>
+          <w:sz w:val="28"/>
+          <w:szCs w:val="28"/>
+          <w:lang w:bidi="fa-IR"/>
+        </w:rPr>
+        <w:t>singleton</w:t>
+      </w:r>
+      <w:r>
+        <w:rPr>
+          <w:rFonts w:cs="B Nazanin" w:hint="cs"/>
+          <w:sz w:val="28"/>
+          <w:szCs w:val="28"/>
+          <w:rtl/>
+          <w:lang w:bidi="fa-IR"/>
+        </w:rPr>
+        <w:t xml:space="preserve"> : </w:t>
+      </w:r>
+    </w:p>
+    <w:p>
+      <w:pPr>
+        <w:pStyle w:val="ListParagraph"/>
+        <w:numPr>
+          <w:ilvl w:val="0"/>
+          <w:numId w:val="1"/>
+        </w:numPr>
+        <w:bidi/>
+        <w:rPr>
+          <w:rFonts w:cs="B Nazanin"/>
+          <w:sz w:val="28"/>
+          <w:szCs w:val="28"/>
+          <w:rtl/>
+          <w:lang w:bidi="fa-IR"/>
+        </w:rPr>
+      </w:pPr>
+      <w:r>
+        <w:rPr>
+          <w:rFonts w:cs="B Nazanin"/>
+          <w:sz w:val="28"/>
+          <w:szCs w:val="28"/>
+          <w:rtl/>
+          <w:lang w:bidi="fa-IR"/>
+        </w:rPr>
+        <w:t xml:space="preserve">متد </w:t>
+      </w:r>
+      <w:r>
+        <w:rPr>
+          <w:rFonts w:cs="B Nazanin"/>
+          <w:sz w:val="28"/>
+          <w:szCs w:val="28"/>
+          <w:lang w:bidi="fa-IR"/>
+        </w:rPr>
+        <w:t>constructor</w:t>
+      </w:r>
+      <w:r>
+        <w:rPr>
+          <w:rFonts w:cs="B Nazanin"/>
+          <w:sz w:val="28"/>
+          <w:szCs w:val="28"/>
+          <w:rtl/>
+          <w:lang w:bidi="fa-IR"/>
+        </w:rPr>
+        <w:t xml:space="preserve"> با</w:t>
+      </w:r>
+      <w:r>
+        <w:rPr>
+          <w:rFonts w:cs="B Nazanin" w:hint="cs"/>
+          <w:sz w:val="28"/>
+          <w:szCs w:val="28"/>
+          <w:rtl/>
+          <w:lang w:bidi="fa-IR"/>
+        </w:rPr>
+        <w:t>ی</w:t>
+      </w:r>
+      <w:r>
+        <w:rPr>
+          <w:rFonts w:cs="B Nazanin" w:hint="eastAsia"/>
+          <w:sz w:val="28"/>
+          <w:szCs w:val="28"/>
+          <w:rtl/>
+          <w:lang w:bidi="fa-IR"/>
+        </w:rPr>
+        <w:t>د</w:t>
+      </w:r>
+      <w:r>
+        <w:rPr>
+          <w:rFonts w:cs="B Nazanin"/>
+          <w:sz w:val="28"/>
+          <w:szCs w:val="28"/>
+          <w:rtl/>
+          <w:lang w:bidi="fa-IR"/>
+        </w:rPr>
+        <w:t xml:space="preserve"> به صورت </w:t>
+      </w:r>
+      <w:r>
+        <w:rPr>
+          <w:rFonts w:cs="B Nazanin"/>
+          <w:sz w:val="28"/>
+          <w:szCs w:val="28"/>
+          <w:lang w:bidi="fa-IR"/>
+        </w:rPr>
+        <w:t>private</w:t>
+      </w:r>
+      <w:r>
+        <w:rPr>
+          <w:rFonts w:cs="B Nazanin"/>
+          <w:sz w:val="28"/>
+          <w:szCs w:val="28"/>
+          <w:rtl/>
+          <w:lang w:bidi="fa-IR"/>
+        </w:rPr>
+        <w:t xml:space="preserve"> باشد تا کاربر نتواند هربار که به </w:t>
+      </w:r>
+      <w:r>
+        <w:rPr>
+          <w:rFonts w:cs="B Nazanin" w:hint="cs"/>
+          <w:sz w:val="28"/>
+          <w:szCs w:val="28"/>
+          <w:rtl/>
+          <w:lang w:bidi="fa-IR"/>
+        </w:rPr>
+        <w:t>ی</w:t>
+      </w:r>
+      <w:r>
+        <w:rPr>
+          <w:rFonts w:cs="B Nazanin" w:hint="eastAsia"/>
+          <w:sz w:val="28"/>
+          <w:szCs w:val="28"/>
+          <w:rtl/>
+          <w:lang w:bidi="fa-IR"/>
+        </w:rPr>
+        <w:t>ک</w:t>
+      </w:r>
+      <w:r>
+        <w:rPr>
+          <w:rFonts w:cs="B Nazanin"/>
+          <w:sz w:val="28"/>
+          <w:szCs w:val="28"/>
+          <w:rtl/>
+          <w:lang w:bidi="fa-IR"/>
+        </w:rPr>
+        <w:t xml:space="preserve"> </w:t>
+      </w:r>
+      <w:r>
+        <w:rPr>
+          <w:rFonts w:cs="B Nazanin"/>
+          <w:sz w:val="28"/>
+          <w:szCs w:val="28"/>
+          <w:lang w:bidi="fa-IR"/>
+        </w:rPr>
+        <w:t>instance</w:t>
+      </w:r>
+      <w:r>
+        <w:rPr>
+          <w:rFonts w:cs="B Nazanin"/>
+          <w:sz w:val="28"/>
+          <w:szCs w:val="28"/>
+          <w:rtl/>
+          <w:lang w:bidi="fa-IR"/>
+        </w:rPr>
+        <w:t xml:space="preserve"> از کلاس احت</w:t>
+      </w:r>
+      <w:r>
+        <w:rPr>
+          <w:rFonts w:cs="B Nazanin" w:hint="cs"/>
+          <w:sz w:val="28"/>
+          <w:szCs w:val="28"/>
+          <w:rtl/>
+          <w:lang w:bidi="fa-IR"/>
+        </w:rPr>
+        <w:t>ی</w:t>
+      </w:r>
+      <w:r>
+        <w:rPr>
+          <w:rFonts w:cs="B Nazanin" w:hint="eastAsia"/>
+          <w:sz w:val="28"/>
+          <w:szCs w:val="28"/>
+          <w:rtl/>
+          <w:lang w:bidi="fa-IR"/>
+        </w:rPr>
+        <w:t>اج</w:t>
+      </w:r>
+      <w:r>
+        <w:rPr>
+          <w:rFonts w:cs="B Nazanin"/>
+          <w:sz w:val="28"/>
+          <w:szCs w:val="28"/>
+          <w:rtl/>
+          <w:lang w:bidi="fa-IR"/>
+        </w:rPr>
+        <w:t xml:space="preserve"> دارد، با استفاده از کلمه کل</w:t>
+      </w:r>
+      <w:r>
+        <w:rPr>
+          <w:rFonts w:cs="B Nazanin" w:hint="cs"/>
+          <w:sz w:val="28"/>
+          <w:szCs w:val="28"/>
+          <w:rtl/>
+          <w:lang w:bidi="fa-IR"/>
+        </w:rPr>
+        <w:t>ی</w:t>
+      </w:r>
+      <w:r>
+        <w:rPr>
+          <w:rFonts w:cs="B Nazanin" w:hint="eastAsia"/>
+          <w:sz w:val="28"/>
+          <w:szCs w:val="28"/>
+          <w:rtl/>
+          <w:lang w:bidi="fa-IR"/>
+        </w:rPr>
+        <w:t>د</w:t>
+      </w:r>
+      <w:r>
+        <w:rPr>
+          <w:rFonts w:cs="B Nazanin" w:hint="cs"/>
+          <w:sz w:val="28"/>
+          <w:szCs w:val="28"/>
+          <w:rtl/>
+          <w:lang w:bidi="fa-IR"/>
+        </w:rPr>
+        <w:t>ی</w:t>
+      </w:r>
+      <w:r>
+        <w:rPr>
+          <w:rFonts w:cs="B Nazanin"/>
+          <w:sz w:val="28"/>
+          <w:szCs w:val="28"/>
+          <w:rtl/>
+          <w:lang w:bidi="fa-IR"/>
+        </w:rPr>
+        <w:t xml:space="preserve"> </w:t>
+      </w:r>
+      <w:r>
+        <w:rPr>
+          <w:rFonts w:cs="B Nazanin"/>
+          <w:sz w:val="28"/>
+          <w:szCs w:val="28"/>
+          <w:lang w:bidi="fa-IR"/>
+        </w:rPr>
+        <w:t>new</w:t>
+      </w:r>
+      <w:r>
+        <w:rPr>
+          <w:rFonts w:cs="B Nazanin"/>
+          <w:sz w:val="28"/>
+          <w:szCs w:val="28"/>
+          <w:rtl/>
+          <w:lang w:bidi="fa-IR"/>
+        </w:rPr>
+        <w:t xml:space="preserve"> آن را ا</w:t>
+      </w:r>
+      <w:r>
+        <w:rPr>
+          <w:rFonts w:cs="B Nazanin" w:hint="cs"/>
+          <w:sz w:val="28"/>
+          <w:szCs w:val="28"/>
+          <w:rtl/>
+          <w:lang w:bidi="fa-IR"/>
+        </w:rPr>
+        <w:t>ی</w:t>
+      </w:r>
+      <w:r>
+        <w:rPr>
+          <w:rFonts w:cs="B Nazanin" w:hint="eastAsia"/>
+          <w:sz w:val="28"/>
+          <w:szCs w:val="28"/>
+          <w:rtl/>
+          <w:lang w:bidi="fa-IR"/>
+        </w:rPr>
+        <w:t>جاد</w:t>
+      </w:r>
+      <w:r>
+        <w:rPr>
+          <w:rFonts w:cs="B Nazanin"/>
+          <w:sz w:val="28"/>
+          <w:szCs w:val="28"/>
+          <w:rtl/>
+          <w:lang w:bidi="fa-IR"/>
+        </w:rPr>
+        <w:t xml:space="preserve"> کند</w:t>
+      </w:r>
+      <w:r>
+        <w:rPr>
+          <w:rFonts w:cs="B Nazanin" w:hint="cs"/>
+          <w:sz w:val="28"/>
+          <w:szCs w:val="28"/>
+          <w:rtl/>
+          <w:lang w:bidi="fa-IR"/>
+        </w:rPr>
+        <w:t>.</w:t>
+      </w:r>
+    </w:p>
+    <w:p>
+      <w:pPr>
+        <w:pStyle w:val="ListParagraph"/>
+        <w:numPr>
+          <w:ilvl w:val="0"/>
+          <w:numId w:val="1"/>
+        </w:numPr>
+        <w:bidi/>
+        <w:rPr>
+          <w:rFonts w:cs="B Nazanin"/>
+          <w:sz w:val="28"/>
+          <w:szCs w:val="28"/>
+          <w:rtl/>
+          <w:lang w:bidi="fa-IR"/>
+        </w:rPr>
+      </w:pPr>
+      <w:r>
+        <w:rPr>
+          <w:rFonts w:cs="B Nazanin"/>
+          <w:sz w:val="28"/>
+          <w:szCs w:val="28"/>
+          <w:lang w:bidi="fa-IR"/>
+        </w:rPr>
+        <w:t>instance</w:t>
+      </w:r>
+      <w:r>
+        <w:rPr>
+          <w:rFonts w:cs="B Nazanin"/>
+          <w:sz w:val="28"/>
+          <w:szCs w:val="28"/>
+          <w:rtl/>
+          <w:lang w:bidi="fa-IR"/>
+        </w:rPr>
+        <w:t xml:space="preserve"> ا</w:t>
+      </w:r>
+      <w:r>
+        <w:rPr>
+          <w:rFonts w:cs="B Nazanin" w:hint="cs"/>
+          <w:sz w:val="28"/>
+          <w:szCs w:val="28"/>
+          <w:rtl/>
+          <w:lang w:bidi="fa-IR"/>
+        </w:rPr>
+        <w:t>ی</w:t>
+      </w:r>
+      <w:r>
+        <w:rPr>
+          <w:rFonts w:cs="B Nazanin" w:hint="eastAsia"/>
+          <w:sz w:val="28"/>
+          <w:szCs w:val="28"/>
+          <w:rtl/>
+          <w:lang w:bidi="fa-IR"/>
+        </w:rPr>
+        <w:t>جاد</w:t>
+      </w:r>
+      <w:r>
+        <w:rPr>
+          <w:rFonts w:cs="B Nazanin"/>
+          <w:sz w:val="28"/>
+          <w:szCs w:val="28"/>
+          <w:rtl/>
+          <w:lang w:bidi="fa-IR"/>
+        </w:rPr>
+        <w:t xml:space="preserve"> شده با</w:t>
+      </w:r>
+      <w:r>
+        <w:rPr>
+          <w:rFonts w:cs="B Nazanin" w:hint="cs"/>
+          <w:sz w:val="28"/>
+          <w:szCs w:val="28"/>
+          <w:rtl/>
+          <w:lang w:bidi="fa-IR"/>
+        </w:rPr>
+        <w:t>ی</w:t>
+      </w:r>
+      <w:r>
+        <w:rPr>
+          <w:rFonts w:cs="B Nazanin" w:hint="eastAsia"/>
+          <w:sz w:val="28"/>
+          <w:szCs w:val="28"/>
+          <w:rtl/>
+          <w:lang w:bidi="fa-IR"/>
+        </w:rPr>
+        <w:t>د</w:t>
+      </w:r>
+      <w:r>
+        <w:rPr>
+          <w:rFonts w:cs="B Nazanin"/>
+          <w:sz w:val="28"/>
+          <w:szCs w:val="28"/>
+          <w:rtl/>
+          <w:lang w:bidi="fa-IR"/>
+        </w:rPr>
+        <w:t xml:space="preserve"> به صورت </w:t>
+      </w:r>
+      <w:r>
+        <w:rPr>
+          <w:rFonts w:cs="B Nazanin"/>
+          <w:sz w:val="28"/>
+          <w:szCs w:val="28"/>
+          <w:lang w:bidi="fa-IR"/>
+        </w:rPr>
+        <w:t>private</w:t>
+      </w:r>
+      <w:r>
+        <w:rPr>
+          <w:rFonts w:cs="B Nazanin"/>
+          <w:sz w:val="28"/>
+          <w:szCs w:val="28"/>
+          <w:rtl/>
+          <w:lang w:bidi="fa-IR"/>
+        </w:rPr>
+        <w:t xml:space="preserve"> باشد و تنها </w:t>
+      </w:r>
+      <w:r>
+        <w:rPr>
+          <w:rFonts w:cs="B Nazanin" w:hint="cs"/>
+          <w:sz w:val="28"/>
+          <w:szCs w:val="28"/>
+          <w:rtl/>
+          <w:lang w:bidi="fa-IR"/>
+        </w:rPr>
+        <w:t>با</w:t>
+      </w:r>
+      <w:r>
+        <w:rPr>
+          <w:rFonts w:cs="B Nazanin"/>
+          <w:sz w:val="28"/>
+          <w:szCs w:val="28"/>
+          <w:rtl/>
+          <w:lang w:bidi="fa-IR"/>
+        </w:rPr>
+        <w:t xml:space="preserve"> </w:t>
+      </w:r>
+      <w:r>
+        <w:rPr>
+          <w:rFonts w:cs="B Nazanin" w:hint="cs"/>
+          <w:sz w:val="28"/>
+          <w:szCs w:val="28"/>
+          <w:rtl/>
+          <w:lang w:bidi="fa-IR"/>
+        </w:rPr>
+        <w:t>ی</w:t>
+      </w:r>
+      <w:r>
+        <w:rPr>
+          <w:rFonts w:cs="B Nazanin" w:hint="eastAsia"/>
+          <w:sz w:val="28"/>
+          <w:szCs w:val="28"/>
+          <w:rtl/>
+          <w:lang w:bidi="fa-IR"/>
+        </w:rPr>
+        <w:t>ک</w:t>
+      </w:r>
+      <w:r>
+        <w:rPr>
+          <w:rFonts w:cs="B Nazanin"/>
+          <w:sz w:val="28"/>
+          <w:szCs w:val="28"/>
+          <w:rtl/>
+          <w:lang w:bidi="fa-IR"/>
+        </w:rPr>
+        <w:t xml:space="preserve"> متد </w:t>
+      </w:r>
+      <w:r>
+        <w:rPr>
+          <w:rFonts w:cs="B Nazanin"/>
+          <w:sz w:val="28"/>
+          <w:szCs w:val="28"/>
+          <w:lang w:bidi="fa-IR"/>
+        </w:rPr>
+        <w:t>static</w:t>
+      </w:r>
+      <w:r>
+        <w:rPr>
+          <w:rFonts w:cs="B Nazanin"/>
+          <w:sz w:val="28"/>
+          <w:szCs w:val="28"/>
+          <w:rtl/>
+          <w:lang w:bidi="fa-IR"/>
+        </w:rPr>
+        <w:t xml:space="preserve"> بتوان از آن استفاده کرد. </w:t>
+      </w:r>
+    </w:p>
+    <w:p>
+      <w:pPr>
+        <w:pStyle w:val="ListParagraph"/>
+        <w:numPr>
+          <w:ilvl w:val="0"/>
+          <w:numId w:val="1"/>
+        </w:numPr>
+        <w:bidi/>
+        <w:rPr>
+          <w:rFonts w:cs="B Nazanin"/>
+          <w:sz w:val="28"/>
+          <w:szCs w:val="28"/>
+          <w:lang w:bidi="fa-IR"/>
+        </w:rPr>
+      </w:pPr>
+      <w:r>
+        <w:rPr>
+          <w:rFonts w:cs="B Nazanin"/>
+          <w:sz w:val="28"/>
+          <w:szCs w:val="28"/>
+          <w:rtl/>
+          <w:lang w:bidi="fa-IR"/>
+        </w:rPr>
+        <w:t>متد</w:t>
+      </w:r>
+      <w:r>
+        <w:rPr>
+          <w:rFonts w:cs="B Nazanin" w:hint="cs"/>
+          <w:sz w:val="28"/>
+          <w:szCs w:val="28"/>
+          <w:rtl/>
+          <w:lang w:bidi="fa-IR"/>
+        </w:rPr>
+        <w:t>ی</w:t>
+      </w:r>
+      <w:r>
+        <w:rPr>
+          <w:rFonts w:cs="B Nazanin"/>
+          <w:sz w:val="28"/>
+          <w:szCs w:val="28"/>
+          <w:rtl/>
+          <w:lang w:bidi="fa-IR"/>
+        </w:rPr>
+        <w:t xml:space="preserve"> که امکان </w:t>
+      </w:r>
+      <w:r>
+        <w:rPr>
+          <w:rFonts w:cs="B Nazanin" w:hint="eastAsia"/>
+          <w:sz w:val="28"/>
+          <w:szCs w:val="28"/>
+          <w:rtl/>
+          <w:lang w:bidi="fa-IR"/>
+        </w:rPr>
+        <w:t>دسترس</w:t>
+      </w:r>
+      <w:r>
+        <w:rPr>
+          <w:rFonts w:cs="B Nazanin" w:hint="cs"/>
+          <w:sz w:val="28"/>
+          <w:szCs w:val="28"/>
+          <w:rtl/>
+          <w:lang w:bidi="fa-IR"/>
+        </w:rPr>
+        <w:t>ی</w:t>
+      </w:r>
+      <w:r>
+        <w:rPr>
+          <w:rFonts w:cs="B Nazanin"/>
+          <w:sz w:val="28"/>
+          <w:szCs w:val="28"/>
+          <w:rtl/>
+          <w:lang w:bidi="fa-IR"/>
+        </w:rPr>
+        <w:t xml:space="preserve"> به </w:t>
+      </w:r>
+      <w:r>
+        <w:rPr>
+          <w:rFonts w:cs="B Nazanin"/>
+          <w:sz w:val="28"/>
+          <w:szCs w:val="28"/>
+          <w:lang w:bidi="fa-IR"/>
+        </w:rPr>
+        <w:t>instance</w:t>
+      </w:r>
+      <w:r>
+        <w:rPr>
+          <w:rFonts w:cs="B Nazanin"/>
+          <w:sz w:val="28"/>
+          <w:szCs w:val="28"/>
+          <w:rtl/>
+          <w:lang w:bidi="fa-IR"/>
+        </w:rPr>
+        <w:t xml:space="preserve"> را فراهم م</w:t>
+      </w:r>
+      <w:r>
+        <w:rPr>
+          <w:rFonts w:cs="B Nazanin" w:hint="cs"/>
+          <w:sz w:val="28"/>
+          <w:szCs w:val="28"/>
+          <w:rtl/>
+          <w:lang w:bidi="fa-IR"/>
+        </w:rPr>
+        <w:t>ی‌</w:t>
+      </w:r>
+      <w:r>
+        <w:rPr>
+          <w:rFonts w:cs="B Nazanin" w:hint="eastAsia"/>
+          <w:sz w:val="28"/>
+          <w:szCs w:val="28"/>
+          <w:rtl/>
+          <w:lang w:bidi="fa-IR"/>
+        </w:rPr>
+        <w:t>کند</w:t>
+      </w:r>
+      <w:r>
+        <w:rPr>
+          <w:rFonts w:cs="B Nazanin"/>
+          <w:sz w:val="28"/>
+          <w:szCs w:val="28"/>
+          <w:rtl/>
+          <w:lang w:bidi="fa-IR"/>
+        </w:rPr>
+        <w:t xml:space="preserve"> با</w:t>
+      </w:r>
+      <w:r>
+        <w:rPr>
+          <w:rFonts w:cs="B Nazanin" w:hint="cs"/>
+          <w:sz w:val="28"/>
+          <w:szCs w:val="28"/>
+          <w:rtl/>
+          <w:lang w:bidi="fa-IR"/>
+        </w:rPr>
+        <w:t>ی</w:t>
+      </w:r>
+      <w:r>
+        <w:rPr>
+          <w:rFonts w:cs="B Nazanin" w:hint="eastAsia"/>
+          <w:sz w:val="28"/>
+          <w:szCs w:val="28"/>
+          <w:rtl/>
+          <w:lang w:bidi="fa-IR"/>
+        </w:rPr>
+        <w:t>د</w:t>
+      </w:r>
+      <w:r>
+        <w:rPr>
+          <w:rFonts w:cs="B Nazanin"/>
+          <w:sz w:val="28"/>
+          <w:szCs w:val="28"/>
+          <w:rtl/>
+          <w:lang w:bidi="fa-IR"/>
+        </w:rPr>
+        <w:t xml:space="preserve"> به صورت </w:t>
+      </w:r>
+      <w:r>
+        <w:rPr>
+          <w:rFonts w:cs="B Nazanin"/>
+          <w:sz w:val="28"/>
+          <w:szCs w:val="28"/>
+          <w:lang w:bidi="fa-IR"/>
+        </w:rPr>
+        <w:t>public</w:t>
+      </w:r>
+      <w:r>
+        <w:rPr>
+          <w:rFonts w:cs="B Nazanin"/>
+          <w:sz w:val="28"/>
+          <w:szCs w:val="28"/>
+          <w:rtl/>
+          <w:lang w:bidi="fa-IR"/>
+        </w:rPr>
+        <w:t xml:space="preserve"> و </w:t>
+      </w:r>
+      <w:r>
+        <w:rPr>
+          <w:rFonts w:cs="B Nazanin"/>
+          <w:sz w:val="28"/>
+          <w:szCs w:val="28"/>
+          <w:lang w:bidi="fa-IR"/>
+        </w:rPr>
+        <w:t>static</w:t>
+      </w:r>
+      <w:r>
+        <w:rPr>
+          <w:rFonts w:cs="B Nazanin"/>
+          <w:sz w:val="28"/>
+          <w:szCs w:val="28"/>
+          <w:rtl/>
+          <w:lang w:bidi="fa-IR"/>
+        </w:rPr>
+        <w:t xml:space="preserve"> باشد.</w:t>
+      </w:r>
+      <w:r>
+        <w:rPr>
+          <w:rFonts w:cs="B Nazanin" w:hint="cs"/>
+          <w:sz w:val="28"/>
+          <w:szCs w:val="28"/>
+          <w:rtl/>
+          <w:lang w:bidi="fa-IR"/>
+        </w:rPr>
+        <w:t xml:space="preserve"> و </w:t>
+      </w:r>
+      <w:r>
+        <w:rPr>
+          <w:rFonts w:cs="B Nazanin"/>
+          <w:sz w:val="28"/>
+          <w:szCs w:val="28"/>
+          <w:lang w:bidi="fa-IR"/>
+        </w:rPr>
+        <w:t>new</w:t>
+      </w:r>
+      <w:r>
+        <w:rPr>
+          <w:rFonts w:cs="B Nazanin" w:hint="cs"/>
+          <w:sz w:val="28"/>
+          <w:szCs w:val="28"/>
+          <w:rtl/>
+          <w:lang w:bidi="fa-IR"/>
+        </w:rPr>
+        <w:t xml:space="preserve"> کردن کلاس داخل این متد باید به صورت </w:t>
+      </w:r>
+      <w:r>
+        <w:rPr>
+          <w:rFonts w:cs="B Nazanin"/>
+          <w:sz w:val="28"/>
+          <w:szCs w:val="28"/>
+          <w:lang w:bidi="fa-IR"/>
+        </w:rPr>
+        <w:t>thread safe</w:t>
+      </w:r>
+      <w:r>
+        <w:rPr>
+          <w:rFonts w:cs="B Nazanin" w:hint="cs"/>
+          <w:sz w:val="28"/>
+          <w:szCs w:val="28"/>
+          <w:rtl/>
+          <w:lang w:bidi="fa-IR"/>
+        </w:rPr>
+        <w:t xml:space="preserve"> باشد.</w:t>
+      </w:r>
+    </w:p>
+    <w:p>
+      <w:pPr>
+        <w:bidi/>
+        <w:rPr>
+          <w:rFonts w:cs="B Nazanin"/>
+          <w:sz w:val="28"/>
+          <w:szCs w:val="28"/>
+          <w:rtl/>
+          <w:lang w:bidi="fa-IR"/>
+        </w:rPr>
+      </w:pPr>
+      <w:r>
+        <w:rPr>
+          <w:rFonts w:cs="B Nazanin" w:hint="cs"/>
+          <w:sz w:val="28"/>
+          <w:szCs w:val="28"/>
+          <w:rtl/>
+          <w:lang w:bidi="fa-IR"/>
+        </w:rPr>
+        <w:t xml:space="preserve">نکته : همچنین </w:t>
+      </w:r>
+      <w:r>
+        <w:rPr>
+          <w:rFonts w:cs="B Nazanin" w:hint="cs"/>
+          <w:sz w:val="28"/>
+          <w:szCs w:val="28"/>
+          <w:rtl/>
+          <w:lang w:bidi="fa-IR"/>
+        </w:rPr>
+        <w:t xml:space="preserve">می تواند یک کلاس </w:t>
+      </w:r>
+      <w:r>
+        <w:rPr>
+          <w:rFonts w:cs="B Nazanin"/>
+          <w:sz w:val="28"/>
+          <w:szCs w:val="28"/>
+          <w:lang w:bidi="fa-IR"/>
+        </w:rPr>
+        <w:t>generic</w:t>
+      </w:r>
+      <w:r>
+        <w:rPr>
+          <w:rFonts w:cs="B Nazanin" w:hint="cs"/>
+          <w:sz w:val="28"/>
+          <w:szCs w:val="28"/>
+          <w:rtl/>
+          <w:lang w:bidi="fa-IR"/>
+        </w:rPr>
+        <w:t xml:space="preserve"> ایجاد که هر کلاس را به عنوان </w:t>
+      </w:r>
+      <w:r>
+        <w:rPr>
+          <w:rFonts w:cs="B Nazanin"/>
+          <w:sz w:val="28"/>
+          <w:szCs w:val="28"/>
+          <w:lang w:bidi="fa-IR"/>
+        </w:rPr>
+        <w:t>T</w:t>
+      </w:r>
+      <w:r>
+        <w:rPr>
+          <w:rFonts w:cs="B Nazanin" w:hint="cs"/>
+          <w:sz w:val="28"/>
+          <w:szCs w:val="28"/>
+          <w:rtl/>
+          <w:lang w:bidi="fa-IR"/>
+        </w:rPr>
+        <w:t xml:space="preserve"> به آن ارسال کردیم، کلاس را به صورت </w:t>
+      </w:r>
+      <w:r>
+        <w:rPr>
+          <w:rFonts w:cs="B Nazanin"/>
+          <w:sz w:val="28"/>
+          <w:szCs w:val="28"/>
+          <w:lang w:bidi="fa-IR"/>
+        </w:rPr>
+        <w:t>singleton</w:t>
+      </w:r>
+      <w:r>
+        <w:rPr>
+          <w:rFonts w:cs="B Nazanin" w:hint="cs"/>
+          <w:sz w:val="28"/>
+          <w:szCs w:val="28"/>
+          <w:rtl/>
+          <w:lang w:bidi="fa-IR"/>
+        </w:rPr>
+        <w:t xml:space="preserve"> نمونه سازی کند.</w:t>
+      </w:r>
+    </w:p>
+    <w:p>
+      <w:pPr>
+        <w:rPr>
+          <w:rFonts w:cs="B Nazanin" w:hint="cs"/>
+          <w:sz w:val="28"/>
+          <w:szCs w:val="28"/>
+          <w:lang w:bidi="fa-IR"/>
+        </w:rPr>
+      </w:pPr>
+    </w:p>
     <w:sectPr>
       <w:pgSz w:w="12240" w:h="15840"/>
       <w:pgMar w:top="1440" w:right="1440" w:bottom="1440" w:left="1440" w:header="720" w:footer="720" w:gutter="0"/>
@@ -82,6 +1359,127 @@
     </w:sectPr>
   </w:body>
 </w:document>
+</file>
+
+<file path=word/numbering.xml><?xml version="1.0" encoding="utf-8"?>
+<w:numbering xmlns:wpc="http://schemas.microsoft.com/office/word/2010/wordprocessingCanvas" xmlns:cx="http://schemas.microsoft.com/office/drawing/2014/chartex" xmlns:cx1="http://schemas.microsoft.com/office/drawing/2015/9/8/chartex" xmlns:cx2="http://schemas.microsoft.com/office/drawing/2015/10/21/chartex" xmlns:cx3="http://schemas.microsoft.com/office/drawing/2016/5/9/chartex" xmlns:cx4="http://schemas.microsoft.com/office/drawing/2016/5/10/chartex" xmlns:cx5="http://schemas.microsoft.com/office/drawing/2016/5/11/chartex" xmlns:cx6="http://schemas.microsoft.com/office/drawing/2016/5/12/chartex" xmlns:cx7="http://schemas.microsoft.com/office/drawing/2016/5/13/chartex" xmlns:cx8="http://schemas.microsoft.com/office/drawing/2016/5/14/chartex" xmlns:mc="http://schemas.openxmlformats.org/markup-compatibility/2006" xmlns:aink="http://schemas.microsoft.com/office/drawing/2016/ink" xmlns:am3d="http://schemas.microsoft.com/office/drawing/2017/model3d" xmlns:o="urn:schemas-microsoft-com:office:office" xmlns:r="http://schemas.openxmlformats.org/officeDocument/2006/relationships" xmlns:m="http://schemas.openxmlformats.org/officeDocument/2006/math" xmlns:v="urn:schemas-microsoft-com:vml" xmlns:wp14="http://schemas.microsoft.com/office/word/2010/wordprocessingDrawing" xmlns:wp="http://schemas.openxmlformats.org/drawingml/2006/wordprocessingDrawing" xmlns:w10="urn:schemas-microsoft-com:office:word" xmlns:w="http://schemas.openxmlformats.org/wordprocessingml/2006/main" xmlns:w14="http://schemas.microsoft.com/office/word/2010/wordml" xmlns:w15="http://schemas.microsoft.com/office/word/2012/wordml" xmlns:w16cex="http://schemas.microsoft.com/office/word/2018/wordml/cex" xmlns:w16cid="http://schemas.microsoft.com/office/word/2016/wordml/cid" xmlns:w16="http://schemas.microsoft.com/office/word/2018/wordml" xmlns:w16se="http://schemas.microsoft.com/office/word/2015/wordml/symex" xmlns:wpg="http://schemas.microsoft.com/office/word/2010/wordprocessingGroup" xmlns:wpi="http://schemas.microsoft.com/office/word/2010/wordprocessingInk" xmlns:wne="http://schemas.microsoft.com/office/word/2006/wordml" xmlns:wps="http://schemas.microsoft.com/office/word/2010/wordprocessingShape" mc:Ignorable="w14 w15 w16se w16cid w16 w16cex wp14">
+  <w:abstractNum w:abstractNumId="0" w15:restartNumberingAfterBreak="0">
+    <w:nsid w:val="70FE0D04"/>
+    <w:multiLevelType w:val="hybridMultilevel"/>
+    <w:tmpl w:val="895862B4"/>
+    <w:lvl w:ilvl="0" w:tplc="04090001">
+      <w:start w:val="1"/>
+      <w:numFmt w:val="bullet"/>
+      <w:lvlText w:val=""/>
+      <w:lvlJc w:val="left"/>
+      <w:pPr>
+        <w:ind w:left="720" w:hanging="360"/>
+      </w:pPr>
+      <w:rPr>
+        <w:rFonts w:ascii="Symbol" w:hAnsi="Symbol" w:hint="default"/>
+      </w:rPr>
+    </w:lvl>
+    <w:lvl w:ilvl="1" w:tplc="04090003">
+      <w:start w:val="1"/>
+      <w:numFmt w:val="bullet"/>
+      <w:lvlText w:val="o"/>
+      <w:lvlJc w:val="left"/>
+      <w:pPr>
+        <w:ind w:left="1440" w:hanging="360"/>
+      </w:pPr>
+      <w:rPr>
+        <w:rFonts w:ascii="Courier New" w:hAnsi="Courier New" w:cs="Courier New" w:hint="default"/>
+      </w:rPr>
+    </w:lvl>
+    <w:lvl w:ilvl="2" w:tplc="04090005" w:tentative="1">
+      <w:start w:val="1"/>
+      <w:numFmt w:val="bullet"/>
+      <w:lvlText w:val=""/>
+      <w:lvlJc w:val="left"/>
+      <w:pPr>
+        <w:ind w:left="2160" w:hanging="360"/>
+      </w:pPr>
+      <w:rPr>
+        <w:rFonts w:ascii="Wingdings" w:hAnsi="Wingdings" w:hint="default"/>
+      </w:rPr>
+    </w:lvl>
+    <w:lvl w:ilvl="3" w:tplc="04090001" w:tentative="1">
+      <w:start w:val="1"/>
+      <w:numFmt w:val="bullet"/>
+      <w:lvlText w:val=""/>
+      <w:lvlJc w:val="left"/>
+      <w:pPr>
+        <w:ind w:left="2880" w:hanging="360"/>
+      </w:pPr>
+      <w:rPr>
+        <w:rFonts w:ascii="Symbol" w:hAnsi="Symbol" w:hint="default"/>
+      </w:rPr>
+    </w:lvl>
+    <w:lvl w:ilvl="4" w:tplc="04090003" w:tentative="1">
+      <w:start w:val="1"/>
+      <w:numFmt w:val="bullet"/>
+      <w:lvlText w:val="o"/>
+      <w:lvlJc w:val="left"/>
+      <w:pPr>
+        <w:ind w:left="3600" w:hanging="360"/>
+      </w:pPr>
+      <w:rPr>
+        <w:rFonts w:ascii="Courier New" w:hAnsi="Courier New" w:cs="Courier New" w:hint="default"/>
+      </w:rPr>
+    </w:lvl>
+    <w:lvl w:ilvl="5" w:tplc="04090005" w:tentative="1">
+      <w:start w:val="1"/>
+      <w:numFmt w:val="bullet"/>
+      <w:lvlText w:val=""/>
+      <w:lvlJc w:val="left"/>
+      <w:pPr>
+        <w:ind w:left="4320" w:hanging="360"/>
+      </w:pPr>
+      <w:rPr>
+        <w:rFonts w:ascii="Wingdings" w:hAnsi="Wingdings" w:hint="default"/>
+      </w:rPr>
+    </w:lvl>
+    <w:lvl w:ilvl="6" w:tplc="04090001" w:tentative="1">
+      <w:start w:val="1"/>
+      <w:numFmt w:val="bullet"/>
+      <w:lvlText w:val=""/>
+      <w:lvlJc w:val="left"/>
+      <w:pPr>
+        <w:ind w:left="5040" w:hanging="360"/>
+      </w:pPr>
+      <w:rPr>
+        <w:rFonts w:ascii="Symbol" w:hAnsi="Symbol" w:hint="default"/>
+      </w:rPr>
+    </w:lvl>
+    <w:lvl w:ilvl="7" w:tplc="04090003" w:tentative="1">
+      <w:start w:val="1"/>
+      <w:numFmt w:val="bullet"/>
+      <w:lvlText w:val="o"/>
+      <w:lvlJc w:val="left"/>
+      <w:pPr>
+        <w:ind w:left="5760" w:hanging="360"/>
+      </w:pPr>
+      <w:rPr>
+        <w:rFonts w:ascii="Courier New" w:hAnsi="Courier New" w:cs="Courier New" w:hint="default"/>
+      </w:rPr>
+    </w:lvl>
+    <w:lvl w:ilvl="8" w:tplc="04090005" w:tentative="1">
+      <w:start w:val="1"/>
+      <w:numFmt w:val="bullet"/>
+      <w:lvlText w:val=""/>
+      <w:lvlJc w:val="left"/>
+      <w:pPr>
+        <w:ind w:left="6480" w:hanging="360"/>
+      </w:pPr>
+      <w:rPr>
+        <w:rFonts w:ascii="Wingdings" w:hAnsi="Wingdings" w:hint="default"/>
+      </w:rPr>
+    </w:lvl>
+  </w:abstractNum>
+  <w:num w:numId="1">
+    <w:abstractNumId w:val="0"/>
+  </w:num>
+</w:numbering>
 </file>
 
 <file path=word/styles.xml><?xml version="1.0" encoding="utf-8"?>
@@ -511,6 +1909,17 @@
     <w:semiHidden/>
     <w:unhideWhenUsed/>
   </w:style>
+  <w:style w:type="paragraph" w:styleId="ListParagraph">
+    <w:name w:val="List Paragraph"/>
+    <w:basedOn w:val="Normal"/>
+    <w:uiPriority w:val="34"/>
+    <w:qFormat/>
+    <w:rsid w:val="00777E00"/>
+    <w:pPr>
+      <w:ind w:left="720"/>
+      <w:contextualSpacing/>
+    </w:pPr>
+  </w:style>
 </w:styles>
 </file>
 

</xml_diff>